<commit_message>
ball physics done ball launch done
</commit_message>
<xml_diff>
--- a/Task tracker.docx
+++ b/Task tracker.docx
@@ -156,8 +156,32 @@
         <w:rPr>
           <w:lang w:val="en-US"/>
         </w:rPr>
+        <w:t>Physics +</w:t>
+      </w:r>
+    </w:p>
+    <w:p>
+      <w:pPr>
+        <w:pStyle w:val="a3"/>
+        <w:numPr>
+          <w:ilvl w:val="1"/>
+          <w:numId w:val="2"/>
+        </w:numPr>
+        <w:rPr>
+          <w:lang w:val="en-US"/>
+        </w:rPr>
+      </w:pPr>
+      <w:r>
+        <w:rPr>
+          <w:lang w:val="en-US"/>
+        </w:rPr>
         <w:t>Start</w:t>
       </w:r>
+      <w:r>
+        <w:rPr>
+          <w:lang w:val="en-US"/>
+        </w:rPr>
+        <w:t xml:space="preserve"> +</w:t>
+      </w:r>
     </w:p>
     <w:p>
       <w:pPr>
@@ -188,19 +212,17 @@
           <w:lang w:val="en-US"/>
         </w:rPr>
       </w:pPr>
-      <w:proofErr w:type="gramStart"/>
-      <w:r>
-        <w:rPr>
-          <w:lang w:val="en-US"/>
-        </w:rPr>
-        <w:t>Bounce(</w:t>
-      </w:r>
-      <w:proofErr w:type="gramEnd"/>
-      <w:r>
-        <w:rPr>
-          <w:lang w:val="en-US"/>
-        </w:rPr>
-        <w:t>90 degrees)</w:t>
+      <w:r>
+        <w:rPr>
+          <w:lang w:val="en-US"/>
+        </w:rPr>
+        <w:t>Bounce(90 degrees)</w:t>
+      </w:r>
+      <w:r>
+        <w:rPr>
+          <w:lang w:val="en-US"/>
+        </w:rPr>
+        <w:t xml:space="preserve"> +</w:t>
       </w:r>
     </w:p>
     <w:p>
@@ -286,6 +308,12 @@
         </w:rPr>
         <w:t>Bounce</w:t>
       </w:r>
+      <w:r>
+        <w:rPr>
+          <w:lang w:val="en-US"/>
+        </w:rPr>
+        <w:t xml:space="preserve"> on the player platform</w:t>
+      </w:r>
     </w:p>
     <w:p>
       <w:pPr>
@@ -320,7 +348,13 @@
         <w:rPr>
           <w:lang w:val="en-US"/>
         </w:rPr>
-        <w:t>Achieve</w:t>
+        <w:t>Set</w:t>
+      </w:r>
+      <w:r>
+        <w:rPr>
+          <w:lang w:val="en-US"/>
+        </w:rPr>
+        <w:t xml:space="preserve"> +</w:t>
       </w:r>
     </w:p>
     <w:p>
@@ -745,6 +779,75 @@
           <w:ilvl w:val="1"/>
           <w:numId w:val="1"/>
         </w:numPr>
+        <w:rPr>
+          <w:lang w:val="en-US"/>
+        </w:rPr>
+      </w:pPr>
+      <w:r>
+        <w:rPr>
+          <w:lang w:val="en-US"/>
+        </w:rPr>
+        <w:t>Join new player</w:t>
+      </w:r>
+    </w:p>
+    <w:p>
+      <w:pPr>
+        <w:pStyle w:val="a3"/>
+        <w:numPr>
+          <w:ilvl w:val="1"/>
+          <w:numId w:val="1"/>
+        </w:numPr>
+        <w:rPr>
+          <w:lang w:val="en-US"/>
+        </w:rPr>
+      </w:pPr>
+      <w:r>
+        <w:rPr>
+          <w:lang w:val="en-US"/>
+        </w:rPr>
+        <w:t>Score sync</w:t>
+      </w:r>
+    </w:p>
+    <w:p>
+      <w:pPr>
+        <w:pStyle w:val="a3"/>
+        <w:numPr>
+          <w:ilvl w:val="1"/>
+          <w:numId w:val="1"/>
+        </w:numPr>
+        <w:rPr>
+          <w:lang w:val="en-US"/>
+        </w:rPr>
+      </w:pPr>
+      <w:r>
+        <w:rPr>
+          <w:lang w:val="en-US"/>
+        </w:rPr>
+        <w:t>Player positions sync</w:t>
+      </w:r>
+    </w:p>
+    <w:p>
+      <w:pPr>
+        <w:pStyle w:val="a3"/>
+        <w:numPr>
+          <w:ilvl w:val="1"/>
+          <w:numId w:val="1"/>
+        </w:numPr>
+        <w:rPr>
+          <w:lang w:val="en-US"/>
+        </w:rPr>
+      </w:pPr>
+      <w:r>
+        <w:rPr>
+          <w:lang w:val="en-US"/>
+        </w:rPr>
+        <w:t>Balls position sync</w:t>
+      </w:r>
+    </w:p>
+    <w:p>
+      <w:pPr>
+        <w:pStyle w:val="a3"/>
+        <w:ind w:left="1440"/>
         <w:rPr>
           <w:lang w:val="en-US"/>
         </w:rPr>

</xml_diff>

<commit_message>
Brick done Bricks Layer done
</commit_message>
<xml_diff>
--- a/Task tracker.docx
+++ b/Task tracker.docx
@@ -48,25 +48,54 @@
         <w:rPr>
           <w:lang w:val="en-US"/>
         </w:rPr>
-        <w:t>Color</w:t>
-      </w:r>
-    </w:p>
-    <w:p>
-      <w:pPr>
-        <w:pStyle w:val="a3"/>
-        <w:numPr>
-          <w:ilvl w:val="1"/>
-          <w:numId w:val="2"/>
-        </w:numPr>
-        <w:rPr>
-          <w:lang w:val="en-US"/>
-        </w:rPr>
-      </w:pPr>
-      <w:r>
-        <w:rPr>
-          <w:lang w:val="en-US"/>
-        </w:rPr>
-        <w:t>Weight</w:t>
+        <w:t>Colo</w:t>
+      </w:r>
+      <w:r>
+        <w:rPr>
+          <w:lang w:val="en-US"/>
+        </w:rPr>
+        <w:t>r +</w:t>
+      </w:r>
+    </w:p>
+    <w:p>
+      <w:pPr>
+        <w:pStyle w:val="a3"/>
+        <w:numPr>
+          <w:ilvl w:val="1"/>
+          <w:numId w:val="2"/>
+        </w:numPr>
+        <w:rPr>
+          <w:rStyle w:val="jlqj4b"/>
+          <w:lang w:val="en-US"/>
+        </w:rPr>
+      </w:pPr>
+      <w:r>
+        <w:rPr>
+          <w:rStyle w:val="jlqj4b"/>
+          <w:lang w:val="en"/>
+        </w:rPr>
+        <w:t>W</w:t>
+      </w:r>
+      <w:r>
+        <w:rPr>
+          <w:rStyle w:val="jlqj4b"/>
+          <w:lang w:val="en"/>
+        </w:rPr>
+        <w:t>idth</w:t>
+      </w:r>
+      <w:r>
+        <w:rPr>
+          <w:rStyle w:val="jlqj4b"/>
+          <w:lang w:val="en"/>
+        </w:rPr>
+        <w:t xml:space="preserve"> </w:t>
+      </w:r>
+      <w:r>
+        <w:rPr>
+          <w:rStyle w:val="jlqj4b"/>
+          <w:lang w:val="en"/>
+        </w:rPr>
+        <w:t>+</w:t>
       </w:r>
     </w:p>
     <w:p>
@@ -86,6 +115,12 @@
         </w:rPr>
         <w:t>Layer</w:t>
       </w:r>
+      <w:r>
+        <w:rPr>
+          <w:lang w:val="en-US"/>
+        </w:rPr>
+        <w:t xml:space="preserve"> +</w:t>
+      </w:r>
     </w:p>
     <w:p>
       <w:pPr>
@@ -104,6 +139,36 @@
         </w:rPr>
         <w:t>Destroying</w:t>
       </w:r>
+      <w:r>
+        <w:rPr>
+          <w:lang w:val="en-US"/>
+        </w:rPr>
+        <w:t xml:space="preserve"> +</w:t>
+      </w:r>
+    </w:p>
+    <w:p>
+      <w:pPr>
+        <w:pStyle w:val="a3"/>
+        <w:numPr>
+          <w:ilvl w:val="1"/>
+          <w:numId w:val="2"/>
+        </w:numPr>
+        <w:rPr>
+          <w:lang w:val="en-US"/>
+        </w:rPr>
+      </w:pPr>
+      <w:r>
+        <w:rPr>
+          <w:lang w:val="en-US"/>
+        </w:rPr>
+        <w:t>Interacting</w:t>
+      </w:r>
+      <w:r>
+        <w:rPr>
+          <w:lang w:val="en-US"/>
+        </w:rPr>
+        <w:t xml:space="preserve"> +</w:t>
+      </w:r>
     </w:p>
     <w:p>
       <w:pPr>
@@ -229,18 +294,6 @@
       <w:pPr>
         <w:pStyle w:val="a3"/>
         <w:numPr>
-          <w:ilvl w:val="1"/>
-          <w:numId w:val="2"/>
-        </w:numPr>
-        <w:rPr>
-          <w:lang w:val="en-US"/>
-        </w:rPr>
-      </w:pPr>
-    </w:p>
-    <w:p>
-      <w:pPr>
-        <w:pStyle w:val="a3"/>
-        <w:numPr>
           <w:ilvl w:val="0"/>
           <w:numId w:val="2"/>
         </w:numPr>
@@ -397,6 +450,42 @@
       <w:pPr>
         <w:pStyle w:val="a3"/>
         <w:numPr>
+          <w:ilvl w:val="2"/>
+          <w:numId w:val="2"/>
+        </w:numPr>
+        <w:rPr>
+          <w:lang w:val="en-US"/>
+        </w:rPr>
+      </w:pPr>
+      <w:r>
+        <w:rPr>
+          <w:lang w:val="en-US"/>
+        </w:rPr>
+        <w:t>Erase scores</w:t>
+      </w:r>
+    </w:p>
+    <w:p>
+      <w:pPr>
+        <w:pStyle w:val="a3"/>
+        <w:numPr>
+          <w:ilvl w:val="2"/>
+          <w:numId w:val="2"/>
+        </w:numPr>
+        <w:rPr>
+          <w:lang w:val="en-US"/>
+        </w:rPr>
+      </w:pPr>
+      <w:r>
+        <w:rPr>
+          <w:lang w:val="en-US"/>
+        </w:rPr>
+        <w:t>Lay Layers</w:t>
+      </w:r>
+    </w:p>
+    <w:p>
+      <w:pPr>
+        <w:pStyle w:val="a3"/>
+        <w:numPr>
           <w:ilvl w:val="1"/>
           <w:numId w:val="2"/>
         </w:numPr>
@@ -437,6 +526,60 @@
     </w:p>
     <w:p>
       <w:pPr>
+        <w:pStyle w:val="a3"/>
+        <w:numPr>
+          <w:ilvl w:val="1"/>
+          <w:numId w:val="2"/>
+        </w:numPr>
+        <w:rPr>
+          <w:lang w:val="en-US"/>
+        </w:rPr>
+      </w:pPr>
+      <w:r>
+        <w:rPr>
+          <w:lang w:val="en-US"/>
+        </w:rPr>
+        <w:t>Repeat</w:t>
+      </w:r>
+    </w:p>
+    <w:p>
+      <w:pPr>
+        <w:pStyle w:val="a3"/>
+        <w:numPr>
+          <w:ilvl w:val="1"/>
+          <w:numId w:val="2"/>
+        </w:numPr>
+        <w:rPr>
+          <w:lang w:val="en-US"/>
+        </w:rPr>
+      </w:pPr>
+      <w:r>
+        <w:rPr>
+          <w:lang w:val="en-US"/>
+        </w:rPr>
+        <w:t>Load layers</w:t>
+      </w:r>
+    </w:p>
+    <w:p>
+      <w:pPr>
+        <w:pStyle w:val="a3"/>
+        <w:numPr>
+          <w:ilvl w:val="1"/>
+          <w:numId w:val="2"/>
+        </w:numPr>
+        <w:rPr>
+          <w:lang w:val="en-US"/>
+        </w:rPr>
+      </w:pPr>
+      <w:r>
+        <w:rPr>
+          <w:lang w:val="en-US"/>
+        </w:rPr>
+        <w:t>Random layers</w:t>
+      </w:r>
+    </w:p>
+    <w:p>
+      <w:pPr>
         <w:rPr>
           <w:lang w:val="en-US"/>
         </w:rPr>
@@ -823,6 +966,7 @@
         <w:rPr>
           <w:lang w:val="en-US"/>
         </w:rPr>
+        <w:lastRenderedPageBreak/>
         <w:t>Player positions sync</w:t>
       </w:r>
     </w:p>
@@ -882,14 +1026,12 @@
           <w:lang w:val="en-US"/>
         </w:rPr>
       </w:pPr>
-      <w:proofErr w:type="spellStart"/>
       <w:r>
         <w:rPr>
           <w:lang w:val="en-US"/>
         </w:rPr>
         <w:t>aaa</w:t>
       </w:r>
-      <w:proofErr w:type="spellEnd"/>
     </w:p>
     <w:p>
       <w:pPr>
@@ -1534,6 +1676,11 @@
       <w:contextualSpacing/>
     </w:pPr>
   </w:style>
+  <w:style w:type="character" w:customStyle="1" w:styleId="jlqj4b">
+    <w:name w:val="jlqj4b"/>
+    <w:basedOn w:val="a0"/>
+    <w:rsid w:val="00FF635F"/>
+  </w:style>
 </w:styles>
 </file>
 

</xml_diff>

<commit_message>
Repeat the game Fall the ball Collecting scrores fixing frying issues with the ball
Stage 1 done
</commit_message>
<xml_diff>
--- a/Task tracker.docx
+++ b/Task tracker.docx
@@ -265,6 +265,12 @@
         </w:rPr>
         <w:t>Fall</w:t>
       </w:r>
+      <w:r>
+        <w:rPr>
+          <w:lang w:val="en-US"/>
+        </w:rPr>
+        <w:t xml:space="preserve"> +</w:t>
+      </w:r>
     </w:p>
     <w:p>
       <w:pPr>
@@ -438,6 +444,30 @@
       <w:pPr>
         <w:pStyle w:val="a3"/>
         <w:numPr>
+          <w:ilvl w:val="1"/>
+          <w:numId w:val="2"/>
+        </w:numPr>
+        <w:rPr>
+          <w:lang w:val="en-US"/>
+        </w:rPr>
+      </w:pPr>
+      <w:r>
+        <w:rPr>
+          <w:lang w:val="en-US"/>
+        </w:rPr>
+        <w:t>Collect</w:t>
+      </w:r>
+      <w:r>
+        <w:rPr>
+          <w:lang w:val="en-US"/>
+        </w:rPr>
+        <w:t xml:space="preserve"> +</w:t>
+      </w:r>
+    </w:p>
+    <w:p>
+      <w:pPr>
+        <w:pStyle w:val="a3"/>
+        <w:numPr>
           <w:ilvl w:val="0"/>
           <w:numId w:val="2"/>
         </w:numPr>
@@ -571,6 +601,12 @@
         </w:rPr>
         <w:t>Repeat</w:t>
       </w:r>
+      <w:r>
+        <w:rPr>
+          <w:lang w:val="en-US"/>
+        </w:rPr>
+        <w:t xml:space="preserve"> +</w:t>
+      </w:r>
     </w:p>
     <w:p>
       <w:pPr>
@@ -607,6 +643,12 @@
         </w:rPr>
         <w:t>Random layers</w:t>
       </w:r>
+      <w:r>
+        <w:rPr>
+          <w:lang w:val="en-US"/>
+        </w:rPr>
+        <w:t xml:space="preserve"> +</w:t>
+      </w:r>
     </w:p>
     <w:p>
       <w:pPr>
@@ -978,6 +1020,7 @@
         <w:rPr>
           <w:lang w:val="en-US"/>
         </w:rPr>
+        <w:lastRenderedPageBreak/>
         <w:t>Score sync</w:t>
       </w:r>
     </w:p>
@@ -996,7 +1039,6 @@
         <w:rPr>
           <w:lang w:val="en-US"/>
         </w:rPr>
-        <w:lastRenderedPageBreak/>
         <w:t>Player positions sync</w:t>
       </w:r>
     </w:p>

</xml_diff>

<commit_message>
Restart Event add Ball fall moved to the Ball Class
</commit_message>
<xml_diff>
--- a/Task tracker.docx
+++ b/Task tracker.docx
@@ -283,11 +283,19 @@
           <w:lang w:val="en-US"/>
         </w:rPr>
       </w:pPr>
-      <w:r>
-        <w:rPr>
-          <w:lang w:val="en-US"/>
-        </w:rPr>
-        <w:t>Bounce(90 degrees)</w:t>
+      <w:proofErr w:type="gramStart"/>
+      <w:r>
+        <w:rPr>
+          <w:lang w:val="en-US"/>
+        </w:rPr>
+        <w:t>Bounce(</w:t>
+      </w:r>
+      <w:proofErr w:type="gramEnd"/>
+      <w:r>
+        <w:rPr>
+          <w:lang w:val="en-US"/>
+        </w:rPr>
+        <w:t>90 degrees)</w:t>
       </w:r>
       <w:r>
         <w:rPr>
@@ -652,6 +660,30 @@
     </w:p>
     <w:p>
       <w:pPr>
+        <w:pStyle w:val="a3"/>
+        <w:ind w:left="1785"/>
+        <w:rPr>
+          <w:lang w:val="en-US"/>
+        </w:rPr>
+      </w:pPr>
+    </w:p>
+    <w:p>
+      <w:pPr>
+        <w:pStyle w:val="a3"/>
+        <w:ind w:left="1785"/>
+        <w:rPr>
+          <w:lang w:val="en-US"/>
+        </w:rPr>
+      </w:pPr>
+      <w:r>
+        <w:rPr>
+          <w:lang w:val="en-US"/>
+        </w:rPr>
+        <w:t>Takes around 4 hours</w:t>
+      </w:r>
+    </w:p>
+    <w:p>
+      <w:pPr>
         <w:rPr>
           <w:lang w:val="en-US"/>
         </w:rPr>
@@ -984,6 +1016,7 @@
         <w:rPr>
           <w:lang w:val="en-US"/>
         </w:rPr>
+        <w:lastRenderedPageBreak/>
         <w:t>Game</w:t>
       </w:r>
     </w:p>
@@ -1020,7 +1053,6 @@
         <w:rPr>
           <w:lang w:val="en-US"/>
         </w:rPr>
-        <w:lastRenderedPageBreak/>
         <w:t>Score sync</w:t>
       </w:r>
     </w:p>
@@ -1098,12 +1130,14 @@
           <w:lang w:val="en-US"/>
         </w:rPr>
       </w:pPr>
+      <w:proofErr w:type="spellStart"/>
       <w:r>
         <w:rPr>
           <w:lang w:val="en-US"/>
         </w:rPr>
         <w:t>aaa</w:t>
       </w:r>
+      <w:proofErr w:type="spellEnd"/>
     </w:p>
     <w:p>
       <w:pPr>

</xml_diff>

<commit_message>
Change code naming to UnityStandart Add some comments Library add to git
</commit_message>
<xml_diff>
--- a/Task tracker.docx
+++ b/Task tracker.docx
@@ -702,6 +702,12 @@
         </w:rPr>
         <w:t>Load layers</w:t>
       </w:r>
+      <w:r>
+        <w:rPr>
+          <w:lang w:val="en-US"/>
+        </w:rPr>
+        <w:t xml:space="preserve"> +</w:t>
+      </w:r>
     </w:p>
     <w:p>
       <w:pPr>
@@ -738,21 +744,6 @@
     </w:p>
     <w:p>
       <w:pPr>
-        <w:pStyle w:val="a3"/>
-        <w:ind w:left="1785"/>
-        <w:rPr>
-          <w:lang w:val="en-US"/>
-        </w:rPr>
-      </w:pPr>
-      <w:r>
-        <w:rPr>
-          <w:lang w:val="en-US"/>
-        </w:rPr>
-        <w:t>Takes around 4 hours</w:t>
-      </w:r>
-    </w:p>
-    <w:p>
-      <w:pPr>
         <w:rPr>
           <w:lang w:val="en-US"/>
         </w:rPr>
@@ -762,307 +753,6 @@
           <w:lang w:val="en-US"/>
         </w:rPr>
         <w:t>Test Task Server part</w:t>
-      </w:r>
-    </w:p>
-    <w:p>
-      <w:pPr>
-        <w:pStyle w:val="a3"/>
-        <w:numPr>
-          <w:ilvl w:val="0"/>
-          <w:numId w:val="1"/>
-        </w:numPr>
-        <w:rPr>
-          <w:lang w:val="en-US"/>
-        </w:rPr>
-      </w:pPr>
-      <w:r>
-        <w:rPr>
-          <w:lang w:val="en-US"/>
-        </w:rPr>
-        <w:t>Proxy:</w:t>
-      </w:r>
-    </w:p>
-    <w:p>
-      <w:pPr>
-        <w:pStyle w:val="a3"/>
-        <w:numPr>
-          <w:ilvl w:val="1"/>
-          <w:numId w:val="1"/>
-        </w:numPr>
-        <w:rPr>
-          <w:lang w:val="en-US"/>
-        </w:rPr>
-      </w:pPr>
-      <w:r>
-        <w:rPr>
-          <w:lang w:val="en-US"/>
-        </w:rPr>
-        <w:t>Set port</w:t>
-      </w:r>
-    </w:p>
-    <w:p>
-      <w:pPr>
-        <w:pStyle w:val="a3"/>
-        <w:numPr>
-          <w:ilvl w:val="1"/>
-          <w:numId w:val="1"/>
-        </w:numPr>
-        <w:rPr>
-          <w:lang w:val="en-US"/>
-        </w:rPr>
-      </w:pPr>
-      <w:r>
-        <w:rPr>
-          <w:lang w:val="en-US"/>
-        </w:rPr>
-        <w:t>Set delay</w:t>
-      </w:r>
-    </w:p>
-    <w:p>
-      <w:pPr>
-        <w:pStyle w:val="a3"/>
-        <w:numPr>
-          <w:ilvl w:val="1"/>
-          <w:numId w:val="1"/>
-        </w:numPr>
-        <w:rPr>
-          <w:lang w:val="en-US"/>
-        </w:rPr>
-      </w:pPr>
-      <w:r>
-        <w:rPr>
-          <w:lang w:val="en-US"/>
-        </w:rPr>
-        <w:t>Receive package in queue</w:t>
-      </w:r>
-    </w:p>
-    <w:p>
-      <w:pPr>
-        <w:pStyle w:val="a3"/>
-        <w:numPr>
-          <w:ilvl w:val="1"/>
-          <w:numId w:val="1"/>
-        </w:numPr>
-        <w:rPr>
-          <w:lang w:val="en-US"/>
-        </w:rPr>
-      </w:pPr>
-      <w:r>
-        <w:rPr>
-          <w:lang w:val="en-US"/>
-        </w:rPr>
-        <w:t>Send package from queue with delay</w:t>
-      </w:r>
-    </w:p>
-    <w:p>
-      <w:pPr>
-        <w:pStyle w:val="a3"/>
-        <w:numPr>
-          <w:ilvl w:val="0"/>
-          <w:numId w:val="1"/>
-        </w:numPr>
-        <w:rPr>
-          <w:lang w:val="en-US"/>
-        </w:rPr>
-      </w:pPr>
-      <w:r>
-        <w:rPr>
-          <w:lang w:val="en-US"/>
-        </w:rPr>
-        <w:t>Server</w:t>
-      </w:r>
-    </w:p>
-    <w:p>
-      <w:pPr>
-        <w:pStyle w:val="a3"/>
-        <w:numPr>
-          <w:ilvl w:val="1"/>
-          <w:numId w:val="1"/>
-        </w:numPr>
-        <w:rPr>
-          <w:lang w:val="en-US"/>
-        </w:rPr>
-      </w:pPr>
-      <w:r>
-        <w:rPr>
-          <w:lang w:val="en-US"/>
-        </w:rPr>
-        <w:t>Register server on web-server</w:t>
-      </w:r>
-    </w:p>
-    <w:p>
-      <w:pPr>
-        <w:pStyle w:val="a3"/>
-        <w:numPr>
-          <w:ilvl w:val="1"/>
-          <w:numId w:val="1"/>
-        </w:numPr>
-        <w:rPr>
-          <w:lang w:val="en-US"/>
-        </w:rPr>
-      </w:pPr>
-      <w:r>
-        <w:rPr>
-          <w:lang w:val="en-US"/>
-        </w:rPr>
-        <w:t>Close server</w:t>
-      </w:r>
-      <w:r>
-        <w:rPr>
-          <w:lang w:val="en-US"/>
-        </w:rPr>
-        <w:t xml:space="preserve"> </w:t>
-      </w:r>
-      <w:r>
-        <w:rPr>
-          <w:lang w:val="en-US"/>
-        </w:rPr>
-        <w:t>on web-server with secure id</w:t>
-      </w:r>
-    </w:p>
-    <w:p>
-      <w:pPr>
-        <w:pStyle w:val="a3"/>
-        <w:numPr>
-          <w:ilvl w:val="0"/>
-          <w:numId w:val="1"/>
-        </w:numPr>
-        <w:rPr>
-          <w:lang w:val="en-US"/>
-        </w:rPr>
-      </w:pPr>
-      <w:r>
-        <w:rPr>
-          <w:lang w:val="en-US"/>
-        </w:rPr>
-        <w:t>Web-server</w:t>
-      </w:r>
-    </w:p>
-    <w:p>
-      <w:pPr>
-        <w:pStyle w:val="a3"/>
-        <w:numPr>
-          <w:ilvl w:val="1"/>
-          <w:numId w:val="1"/>
-        </w:numPr>
-        <w:rPr>
-          <w:lang w:val="en-US"/>
-        </w:rPr>
-      </w:pPr>
-      <w:r>
-        <w:rPr>
-          <w:lang w:val="en-US"/>
-        </w:rPr>
-        <w:t>Register server, return secure id</w:t>
-      </w:r>
-    </w:p>
-    <w:p>
-      <w:pPr>
-        <w:pStyle w:val="a3"/>
-        <w:numPr>
-          <w:ilvl w:val="1"/>
-          <w:numId w:val="1"/>
-        </w:numPr>
-        <w:rPr>
-          <w:lang w:val="en-US"/>
-        </w:rPr>
-      </w:pPr>
-      <w:r>
-        <w:rPr>
-          <w:lang w:val="en-US"/>
-        </w:rPr>
-        <w:t>Close server with secure id</w:t>
-      </w:r>
-    </w:p>
-    <w:p>
-      <w:pPr>
-        <w:pStyle w:val="a3"/>
-        <w:numPr>
-          <w:ilvl w:val="1"/>
-          <w:numId w:val="1"/>
-        </w:numPr>
-        <w:rPr>
-          <w:lang w:val="en-US"/>
-        </w:rPr>
-      </w:pPr>
-      <w:r>
-        <w:rPr>
-          <w:lang w:val="en-US"/>
-        </w:rPr>
-        <w:t>Return servers list</w:t>
-      </w:r>
-    </w:p>
-    <w:p>
-      <w:pPr>
-        <w:pStyle w:val="a3"/>
-        <w:numPr>
-          <w:ilvl w:val="1"/>
-          <w:numId w:val="1"/>
-        </w:numPr>
-        <w:rPr>
-          <w:lang w:val="en-US"/>
-        </w:rPr>
-      </w:pPr>
-      <w:r>
-        <w:rPr>
-          <w:lang w:val="en-US"/>
-        </w:rPr>
-        <w:lastRenderedPageBreak/>
-        <w:t>Join client</w:t>
-      </w:r>
-    </w:p>
-    <w:p>
-      <w:pPr>
-        <w:pStyle w:val="a3"/>
-        <w:numPr>
-          <w:ilvl w:val="0"/>
-          <w:numId w:val="1"/>
-        </w:numPr>
-        <w:rPr>
-          <w:lang w:val="en-US"/>
-        </w:rPr>
-      </w:pPr>
-      <w:r>
-        <w:rPr>
-          <w:lang w:val="en-US"/>
-        </w:rPr>
-        <w:t>Client</w:t>
-      </w:r>
-    </w:p>
-    <w:p>
-      <w:pPr>
-        <w:pStyle w:val="a3"/>
-        <w:numPr>
-          <w:ilvl w:val="1"/>
-          <w:numId w:val="1"/>
-        </w:numPr>
-        <w:rPr>
-          <w:lang w:val="en-US"/>
-        </w:rPr>
-      </w:pPr>
-      <w:r>
-        <w:rPr>
-          <w:lang w:val="en-US"/>
-        </w:rPr>
-        <w:t>Get servers list</w:t>
-      </w:r>
-    </w:p>
-    <w:p>
-      <w:pPr>
-        <w:pStyle w:val="a3"/>
-        <w:numPr>
-          <w:ilvl w:val="1"/>
-          <w:numId w:val="1"/>
-        </w:numPr>
-        <w:rPr>
-          <w:lang w:val="en-US"/>
-        </w:rPr>
-      </w:pPr>
-      <w:r>
-        <w:rPr>
-          <w:lang w:val="en-US"/>
-        </w:rPr>
-        <w:t>Join into server</w:t>
       </w:r>
     </w:p>
     <w:p>
@@ -1234,6 +924,26 @@
     <w:p>
       <w:pPr>
         <w:pStyle w:val="a3"/>
+        <w:rPr>
+          <w:lang w:val="en-US"/>
+        </w:rPr>
+      </w:pPr>
+      <w:r>
+        <w:rPr>
+          <w:lang w:val="en-US"/>
+        </w:rPr>
+        <w:t>Just for myself</w:t>
+      </w:r>
+      <w:r>
+        <w:rPr>
+          <w:lang w:val="en-US"/>
+        </w:rPr>
+        <w:t>:</w:t>
+      </w:r>
+    </w:p>
+    <w:p>
+      <w:pPr>
+        <w:pStyle w:val="a3"/>
         <w:numPr>
           <w:ilvl w:val="0"/>
           <w:numId w:val="1"/>
@@ -1246,7 +956,80 @@
         <w:rPr>
           <w:lang w:val="en-US"/>
         </w:rPr>
-        <w:t>Test</w:t>
+        <w:t>Proxy:</w:t>
+      </w:r>
+    </w:p>
+    <w:p>
+      <w:pPr>
+        <w:pStyle w:val="a3"/>
+        <w:numPr>
+          <w:ilvl w:val="1"/>
+          <w:numId w:val="1"/>
+        </w:numPr>
+        <w:rPr>
+          <w:lang w:val="en-US"/>
+        </w:rPr>
+      </w:pPr>
+      <w:r>
+        <w:rPr>
+          <w:lang w:val="en-US"/>
+        </w:rPr>
+        <w:t>Set port</w:t>
+      </w:r>
+    </w:p>
+    <w:p>
+      <w:pPr>
+        <w:pStyle w:val="a3"/>
+        <w:numPr>
+          <w:ilvl w:val="1"/>
+          <w:numId w:val="1"/>
+        </w:numPr>
+        <w:rPr>
+          <w:lang w:val="en-US"/>
+        </w:rPr>
+      </w:pPr>
+      <w:r>
+        <w:rPr>
+          <w:lang w:val="en-US"/>
+        </w:rPr>
+        <w:t>Set delay</w:t>
+      </w:r>
+    </w:p>
+    <w:p>
+      <w:pPr>
+        <w:pStyle w:val="a3"/>
+        <w:numPr>
+          <w:ilvl w:val="1"/>
+          <w:numId w:val="1"/>
+        </w:numPr>
+        <w:rPr>
+          <w:lang w:val="en-US"/>
+        </w:rPr>
+      </w:pPr>
+      <w:r>
+        <w:rPr>
+          <w:lang w:val="en-US"/>
+        </w:rPr>
+        <w:t>Receive package in queue</w:t>
+      </w:r>
+    </w:p>
+    <w:p>
+      <w:pPr>
+        <w:pStyle w:val="a3"/>
+        <w:numPr>
+          <w:ilvl w:val="1"/>
+          <w:numId w:val="1"/>
+        </w:numPr>
+        <w:rPr>
+          <w:lang w:val="en-US"/>
+        </w:rPr>
+      </w:pPr>
+      <w:r>
+        <w:rPr>
+          <w:lang w:val="en-US"/>
+        </w:rPr>
+        <w:lastRenderedPageBreak/>
+        <w:t>Send package from queue with delay</w:t>
       </w:r>
     </w:p>
     <w:p>
@@ -1264,46 +1047,208 @@
         <w:rPr>
           <w:lang w:val="en-US"/>
         </w:rPr>
-        <w:t>aaa</w:t>
-      </w:r>
-    </w:p>
-    <w:p>
-      <w:pPr>
-        <w:rPr>
-          <w:lang w:val="en-US"/>
-        </w:rPr>
-      </w:pPr>
-      <w:r>
-        <w:rPr>
-          <w:lang w:val="en-US"/>
-        </w:rPr>
-        <w:t>Time 4 + 2</w:t>
-      </w:r>
-      <w:r>
-        <w:rPr>
-          <w:lang w:val="en-US"/>
-        </w:rPr>
-        <w:t xml:space="preserve"> hours</w:t>
-      </w:r>
-    </w:p>
-    <w:p>
-      <w:pPr>
-        <w:rPr>
-          <w:lang w:val="en-US"/>
-        </w:rPr>
-      </w:pPr>
-      <w:r>
-        <w:rPr>
-          <w:lang w:val="en-US"/>
-        </w:rPr>
-        <w:t xml:space="preserve">Ball jerky: 4 </w:t>
-      </w:r>
-      <w:r>
-        <w:rPr>
-          <w:lang w:val="en-US"/>
-        </w:rPr>
-        <w:t>hours</w:t>
-      </w:r>
+        <w:t>Server</w:t>
+      </w:r>
+    </w:p>
+    <w:p>
+      <w:pPr>
+        <w:pStyle w:val="a3"/>
+        <w:numPr>
+          <w:ilvl w:val="1"/>
+          <w:numId w:val="1"/>
+        </w:numPr>
+        <w:rPr>
+          <w:lang w:val="en-US"/>
+        </w:rPr>
+      </w:pPr>
+      <w:r>
+        <w:rPr>
+          <w:lang w:val="en-US"/>
+        </w:rPr>
+        <w:t>Register server on web-server</w:t>
+      </w:r>
+    </w:p>
+    <w:p>
+      <w:pPr>
+        <w:pStyle w:val="a3"/>
+        <w:numPr>
+          <w:ilvl w:val="1"/>
+          <w:numId w:val="1"/>
+        </w:numPr>
+        <w:rPr>
+          <w:lang w:val="en-US"/>
+        </w:rPr>
+      </w:pPr>
+      <w:r>
+        <w:rPr>
+          <w:lang w:val="en-US"/>
+        </w:rPr>
+        <w:t>Close server</w:t>
+      </w:r>
+      <w:r>
+        <w:rPr>
+          <w:lang w:val="en-US"/>
+        </w:rPr>
+        <w:t xml:space="preserve"> </w:t>
+      </w:r>
+      <w:r>
+        <w:rPr>
+          <w:lang w:val="en-US"/>
+        </w:rPr>
+        <w:t>on web-server with secure id</w:t>
+      </w:r>
+    </w:p>
+    <w:p>
+      <w:pPr>
+        <w:pStyle w:val="a3"/>
+        <w:numPr>
+          <w:ilvl w:val="0"/>
+          <w:numId w:val="1"/>
+        </w:numPr>
+        <w:rPr>
+          <w:lang w:val="en-US"/>
+        </w:rPr>
+      </w:pPr>
+      <w:r>
+        <w:rPr>
+          <w:lang w:val="en-US"/>
+        </w:rPr>
+        <w:t>Web-server</w:t>
+      </w:r>
+    </w:p>
+    <w:p>
+      <w:pPr>
+        <w:pStyle w:val="a3"/>
+        <w:numPr>
+          <w:ilvl w:val="1"/>
+          <w:numId w:val="1"/>
+        </w:numPr>
+        <w:rPr>
+          <w:lang w:val="en-US"/>
+        </w:rPr>
+      </w:pPr>
+      <w:r>
+        <w:rPr>
+          <w:lang w:val="en-US"/>
+        </w:rPr>
+        <w:t>Register server, return secure id</w:t>
+      </w:r>
+    </w:p>
+    <w:p>
+      <w:pPr>
+        <w:pStyle w:val="a3"/>
+        <w:numPr>
+          <w:ilvl w:val="1"/>
+          <w:numId w:val="1"/>
+        </w:numPr>
+        <w:rPr>
+          <w:lang w:val="en-US"/>
+        </w:rPr>
+      </w:pPr>
+      <w:r>
+        <w:rPr>
+          <w:lang w:val="en-US"/>
+        </w:rPr>
+        <w:t>Close server with secure id</w:t>
+      </w:r>
+    </w:p>
+    <w:p>
+      <w:pPr>
+        <w:pStyle w:val="a3"/>
+        <w:numPr>
+          <w:ilvl w:val="1"/>
+          <w:numId w:val="1"/>
+        </w:numPr>
+        <w:rPr>
+          <w:lang w:val="en-US"/>
+        </w:rPr>
+      </w:pPr>
+      <w:r>
+        <w:rPr>
+          <w:lang w:val="en-US"/>
+        </w:rPr>
+        <w:t>Return servers list</w:t>
+      </w:r>
+    </w:p>
+    <w:p>
+      <w:pPr>
+        <w:pStyle w:val="a3"/>
+        <w:numPr>
+          <w:ilvl w:val="1"/>
+          <w:numId w:val="1"/>
+        </w:numPr>
+        <w:rPr>
+          <w:lang w:val="en-US"/>
+        </w:rPr>
+      </w:pPr>
+      <w:r>
+        <w:rPr>
+          <w:lang w:val="en-US"/>
+        </w:rPr>
+        <w:t>Join client</w:t>
+      </w:r>
+    </w:p>
+    <w:p>
+      <w:pPr>
+        <w:pStyle w:val="a3"/>
+        <w:numPr>
+          <w:ilvl w:val="0"/>
+          <w:numId w:val="1"/>
+        </w:numPr>
+        <w:rPr>
+          <w:lang w:val="en-US"/>
+        </w:rPr>
+      </w:pPr>
+      <w:r>
+        <w:rPr>
+          <w:lang w:val="en-US"/>
+        </w:rPr>
+        <w:t>Client</w:t>
+      </w:r>
+    </w:p>
+    <w:p>
+      <w:pPr>
+        <w:pStyle w:val="a3"/>
+        <w:numPr>
+          <w:ilvl w:val="1"/>
+          <w:numId w:val="1"/>
+        </w:numPr>
+        <w:rPr>
+          <w:lang w:val="en-US"/>
+        </w:rPr>
+      </w:pPr>
+      <w:r>
+        <w:rPr>
+          <w:lang w:val="en-US"/>
+        </w:rPr>
+        <w:t>Get servers list</w:t>
+      </w:r>
+    </w:p>
+    <w:p>
+      <w:pPr>
+        <w:pStyle w:val="a3"/>
+        <w:numPr>
+          <w:ilvl w:val="1"/>
+          <w:numId w:val="1"/>
+        </w:numPr>
+        <w:rPr>
+          <w:lang w:val="en-US"/>
+        </w:rPr>
+      </w:pPr>
+      <w:r>
+        <w:rPr>
+          <w:lang w:val="en-US"/>
+        </w:rPr>
+        <w:t>Join into server</w:t>
+      </w:r>
+    </w:p>
+    <w:p>
+      <w:pPr>
+        <w:pStyle w:val="a3"/>
+        <w:rPr>
+          <w:lang w:val="en-US"/>
+        </w:rPr>
+      </w:pPr>
     </w:p>
     <w:p>
       <w:pPr>

</xml_diff>